<commit_message>
RabbitMQ usage implementation. Setup doc upgadted
</commit_message>
<xml_diff>
--- a/Set up for KAFKA.docx
+++ b/Set up for KAFKA.docx
@@ -30,53 +30,6 @@
           <w:rFonts w:ascii="Arial" w:hAnsi="Arial" w:cs="Arial"/>
         </w:rPr>
         <w:br/>
-        <w:t>Reference Reads</w:t>
-      </w:r>
-      <w:r>
-        <w:rPr>
-          <w:rFonts w:ascii="Arial" w:hAnsi="Arial" w:cs="Arial"/>
-        </w:rPr>
-        <w:br/>
-      </w:r>
-      <w:hyperlink r:id="rId5" w:history="1">
-        <w:r>
-          <w:rPr>
-            <w:rStyle w:val="Hyperlink"/>
-          </w:rPr>
-          <w:t xml:space="preserve">Kafka | </w:t>
-        </w:r>
-        <w:proofErr w:type="spellStart"/>
-        <w:r>
-          <w:rPr>
-            <w:rStyle w:val="Hyperlink"/>
-          </w:rPr>
-          <w:t>MassTransit</w:t>
-        </w:r>
-        <w:proofErr w:type="spellEnd"/>
-        <w:r>
-          <w:rPr>
-            <w:rStyle w:val="Hyperlink"/>
-          </w:rPr>
-          <w:t xml:space="preserve"> </w:t>
-        </w:r>
-        <w:r>
-          <w:rPr>
-            <w:rStyle w:val="Hyperlink"/>
-          </w:rPr>
-          <w:t>(masstransit-project.com)</w:t>
-        </w:r>
-      </w:hyperlink>
-      <w:r>
-        <w:rPr>
-          <w:rFonts w:ascii="Arial" w:hAnsi="Arial" w:cs="Arial"/>
-        </w:rPr>
-        <w:br/>
-      </w:r>
-      <w:r>
-        <w:rPr>
-          <w:rFonts w:ascii="Arial" w:hAnsi="Arial" w:cs="Arial"/>
-        </w:rPr>
-        <w:br/>
       </w:r>
       <w:r>
         <w:rPr>
@@ -126,9 +79,10 @@
         <w:rPr>
           <w:rStyle w:val="Hyperlink"/>
           <w:rFonts w:ascii="Arial" w:hAnsi="Arial" w:cs="Arial"/>
-        </w:rPr>
-      </w:pPr>
-      <w:hyperlink r:id="rId6" w:anchor="jdk18-windows" w:history="1">
+          <w:bdr w:val="none" w:sz="0" w:space="0" w:color="auto" w:frame="1"/>
+        </w:rPr>
+      </w:pPr>
+      <w:hyperlink r:id="rId5" w:anchor="jdk18-windows" w:history="1">
         <w:r>
           <w:rPr>
             <w:rStyle w:val="Hyperlink"/>
@@ -138,6 +92,156 @@
           <w:t>https://www.oracle.com/java/technologies/downloads/#jdk18-windows</w:t>
         </w:r>
       </w:hyperlink>
+      <w:r>
+        <w:rPr>
+          <w:rStyle w:val="Hyperlink"/>
+          <w:rFonts w:ascii="Arial" w:hAnsi="Arial" w:cs="Arial"/>
+          <w:bdr w:val="none" w:sz="0" w:space="0" w:color="auto" w:frame="1"/>
+        </w:rPr>
+        <w:br/>
+      </w:r>
+      <w:r>
+        <w:rPr>
+          <w:rStyle w:val="Hyperlink"/>
+          <w:rFonts w:ascii="Arial" w:hAnsi="Arial" w:cs="Arial"/>
+          <w:bdr w:val="none" w:sz="0" w:space="0" w:color="auto" w:frame="1"/>
+        </w:rPr>
+        <w:br/>
+      </w:r>
+      <w:r>
+        <w:rPr>
+          <w:rStyle w:val="Hyperlink"/>
+          <w:rFonts w:ascii="Arial" w:hAnsi="Arial" w:cs="Arial"/>
+          <w:bdr w:val="none" w:sz="0" w:space="0" w:color="auto" w:frame="1"/>
+        </w:rPr>
+        <w:t>Install Docker Rabbit MQ by running the following command</w:t>
+      </w:r>
+    </w:p>
+    <w:p>
+      <w:pPr>
+        <w:pStyle w:val="HTMLPreformatted"/>
+        <w:spacing w:before="60" w:after="60"/>
+        <w:ind w:left="360"/>
+        <w:rPr>
+          <w:rFonts w:ascii="Arial" w:hAnsi="Arial" w:cs="Arial"/>
+          <w:color w:val="00B0F0"/>
+        </w:rPr>
+      </w:pPr>
+      <w:r>
+        <w:rPr>
+          <w:rFonts w:ascii="Arial" w:hAnsi="Arial" w:cs="Arial"/>
+          <w:color w:val="E01E5A"/>
+        </w:rPr>
+        <w:t xml:space="preserve">   </w:t>
+      </w:r>
+      <w:r>
+        <w:rPr>
+          <w:rFonts w:ascii="Arial" w:hAnsi="Arial" w:cs="Arial"/>
+          <w:color w:val="00B0F0"/>
+        </w:rPr>
+        <w:t xml:space="preserve">docker pull </w:t>
+      </w:r>
+      <w:proofErr w:type="spellStart"/>
+      <w:r>
+        <w:rPr>
+          <w:rFonts w:ascii="Arial" w:hAnsi="Arial" w:cs="Arial"/>
+          <w:color w:val="00B0F0"/>
+        </w:rPr>
+        <w:t>rabbitmq</w:t>
+      </w:r>
+      <w:proofErr w:type="spellEnd"/>
+      <w:r>
+        <w:rPr>
+          <w:rFonts w:ascii="Arial" w:hAnsi="Arial" w:cs="Arial"/>
+          <w:color w:val="E01E5A"/>
+        </w:rPr>
+        <w:br/>
+      </w:r>
+      <w:r>
+        <w:rPr>
+          <w:rFonts w:ascii="Arial" w:hAnsi="Arial" w:cs="Arial"/>
+          <w:color w:val="E01E5A"/>
+        </w:rPr>
+        <w:br/>
+      </w:r>
+      <w:r>
+        <w:rPr>
+          <w:rFonts w:ascii="Arial" w:hAnsi="Arial" w:cs="Arial"/>
+          <w:color w:val="000000" w:themeColor="text1"/>
+        </w:rPr>
+        <w:t xml:space="preserve">And then run docker using </w:t>
+      </w:r>
+      <w:r>
+        <w:rPr>
+          <w:rFonts w:ascii="Arial" w:hAnsi="Arial" w:cs="Arial"/>
+          <w:color w:val="000000" w:themeColor="text1"/>
+        </w:rPr>
+        <w:t xml:space="preserve">the following command </w:t>
+      </w:r>
+      <w:r>
+        <w:rPr>
+          <w:rFonts w:ascii="Arial" w:hAnsi="Arial" w:cs="Arial"/>
+          <w:color w:val="000000" w:themeColor="text1"/>
+        </w:rPr>
+        <w:br/>
+      </w:r>
+      <w:r>
+        <w:rPr>
+          <w:rFonts w:ascii="Arial" w:hAnsi="Arial" w:cs="Arial"/>
+          <w:color w:val="E01E5A"/>
+        </w:rPr>
+        <w:br/>
+      </w:r>
+      <w:r>
+        <w:rPr>
+          <w:rFonts w:ascii="Arial" w:hAnsi="Arial" w:cs="Arial"/>
+          <w:color w:val="00B0F0"/>
+        </w:rPr>
+        <w:t xml:space="preserve">docker run -p 15672:15672 -p 5672:5672 </w:t>
+      </w:r>
+      <w:proofErr w:type="spellStart"/>
+      <w:r>
+        <w:rPr>
+          <w:rFonts w:ascii="Arial" w:hAnsi="Arial" w:cs="Arial"/>
+          <w:color w:val="00B0F0"/>
+        </w:rPr>
+        <w:t>masstransit</w:t>
+      </w:r>
+      <w:proofErr w:type="spellEnd"/>
+      <w:r>
+        <w:rPr>
+          <w:rFonts w:ascii="Arial" w:hAnsi="Arial" w:cs="Arial"/>
+          <w:color w:val="00B0F0"/>
+        </w:rPr>
+        <w:t>/</w:t>
+      </w:r>
+      <w:proofErr w:type="spellStart"/>
+      <w:r>
+        <w:rPr>
+          <w:rFonts w:ascii="Arial" w:hAnsi="Arial" w:cs="Arial"/>
+          <w:color w:val="00B0F0"/>
+        </w:rPr>
+        <w:t>rabbitmq</w:t>
+      </w:r>
+      <w:proofErr w:type="spellEnd"/>
+    </w:p>
+    <w:p>
+      <w:pPr>
+        <w:pStyle w:val="HTMLPreformatted"/>
+        <w:ind w:left="360"/>
+        <w:rPr>
+          <w:rStyle w:val="Hyperlink"/>
+          <w:rFonts w:ascii="Arial" w:hAnsi="Arial" w:cs="Arial"/>
+        </w:rPr>
+      </w:pPr>
+      <w:r>
+        <w:rPr>
+          <w:rStyle w:val="Hyperlink"/>
+          <w:rFonts w:ascii="Arial" w:hAnsi="Arial" w:cs="Arial"/>
+          <w:bdr w:val="none" w:sz="0" w:space="0" w:color="auto" w:frame="1"/>
+        </w:rPr>
+        <w:br/>
+      </w:r>
     </w:p>
     <w:p>
       <w:pPr>
@@ -176,7 +280,7 @@
         </w:rPr>
         <w:t xml:space="preserve">Download </w:t>
       </w:r>
-      <w:hyperlink r:id="rId7" w:history="1">
+      <w:hyperlink r:id="rId6" w:history="1">
         <w:r>
           <w:rPr>
             <w:rStyle w:val="Hyperlink"/>
@@ -218,7 +322,7 @@
                     <pic:cNvPicPr/>
                   </pic:nvPicPr>
                   <pic:blipFill>
-                    <a:blip r:embed="rId8"/>
+                    <a:blip r:embed="rId7"/>
                     <a:stretch>
                       <a:fillRect/>
                     </a:stretch>
@@ -342,7 +446,7 @@
                     </pic:cNvPicPr>
                   </pic:nvPicPr>
                   <pic:blipFill>
-                    <a:blip r:embed="rId9" cstate="print">
+                    <a:blip r:embed="rId8" cstate="print">
                       <a:extLst>
                         <a:ext uri="{28A0092B-C50C-407E-A947-70E740481C1C}">
                           <a14:useLocalDpi xmlns:a14="http://schemas.microsoft.com/office/drawing/2010/main" val="0"/>
@@ -471,7 +575,16 @@
           <w:color w:val="24292F"/>
           <w:bdr w:val="none" w:sz="0" w:space="0" w:color="auto" w:frame="1"/>
         </w:rPr>
-        <w:t>1. cd c:/kafka</w:t>
+        <w:t xml:space="preserve">1. </w:t>
+      </w:r>
+      <w:r>
+        <w:rPr>
+          <w:rStyle w:val="HTMLCode"/>
+          <w:rFonts w:ascii="Arial" w:hAnsi="Arial" w:cs="Arial"/>
+          <w:color w:val="00B0F0"/>
+          <w:bdr w:val="none" w:sz="0" w:space="0" w:color="auto" w:frame="1"/>
+        </w:rPr>
+        <w:t>cd c:/kafka</w:t>
       </w:r>
     </w:p>
     <w:p>
@@ -489,14 +602,23 @@
           <w:color w:val="24292F"/>
           <w:bdr w:val="none" w:sz="0" w:space="0" w:color="auto" w:frame="1"/>
         </w:rPr>
-        <w:t>2. .\bin\windows\zookeeper-server-start.bat .\config\</w:t>
+        <w:t xml:space="preserve">2. </w:t>
+      </w:r>
+      <w:r>
+        <w:rPr>
+          <w:rStyle w:val="HTMLCode"/>
+          <w:rFonts w:ascii="Arial" w:hAnsi="Arial" w:cs="Arial"/>
+          <w:color w:val="00B0F0"/>
+          <w:bdr w:val="none" w:sz="0" w:space="0" w:color="auto" w:frame="1"/>
+        </w:rPr>
+        <w:t>.\bin\windows\zookeeper-server-start.bat .\config\</w:t>
       </w:r>
       <w:proofErr w:type="spellStart"/>
       <w:r>
         <w:rPr>
           <w:rStyle w:val="HTMLCode"/>
           <w:rFonts w:ascii="Arial" w:hAnsi="Arial" w:cs="Arial"/>
-          <w:color w:val="24292F"/>
+          <w:color w:val="00B0F0"/>
           <w:bdr w:val="none" w:sz="0" w:space="0" w:color="auto" w:frame="1"/>
         </w:rPr>
         <w:t>zookeeper.properties</w:t>
@@ -527,6 +649,7 @@
           <w:sz w:val="20"/>
           <w:szCs w:val="20"/>
         </w:rPr>
+        <w:lastRenderedPageBreak/>
         <w:drawing>
           <wp:inline distT="0" distB="0" distL="0" distR="0" wp14:anchorId="1AE272D8" wp14:editId="630CEB09">
             <wp:extent cx="5731510" cy="2559685"/>
@@ -545,7 +668,7 @@
                     </pic:cNvPicPr>
                   </pic:nvPicPr>
                   <pic:blipFill>
-                    <a:blip r:embed="rId10" cstate="print">
+                    <a:blip r:embed="rId9" cstate="print">
                       <a:extLst>
                         <a:ext uri="{28A0092B-C50C-407E-A947-70E740481C1C}">
                           <a14:useLocalDpi xmlns:a14="http://schemas.microsoft.com/office/drawing/2010/main" val="0"/>
@@ -605,7 +728,7 @@
         <w:spacing w:after="0" w:line="240" w:lineRule="auto"/>
         <w:rPr>
           <w:rFonts w:ascii="Arial" w:eastAsia="Times New Roman" w:hAnsi="Arial" w:cs="Arial"/>
-          <w:color w:val="24292F"/>
+          <w:color w:val="00B0F0"/>
           <w:sz w:val="20"/>
           <w:szCs w:val="20"/>
           <w:lang w:eastAsia="en-AU"/>
@@ -614,7 +737,7 @@
       <w:r>
         <w:rPr>
           <w:rFonts w:ascii="Arial" w:eastAsia="Times New Roman" w:hAnsi="Arial" w:cs="Arial"/>
-          <w:color w:val="24292F"/>
+          <w:color w:val="00B0F0"/>
           <w:sz w:val="20"/>
           <w:szCs w:val="20"/>
           <w:bdr w:val="none" w:sz="0" w:space="0" w:color="auto" w:frame="1"/>
@@ -626,7 +749,7 @@
       <w:r>
         <w:rPr>
           <w:rFonts w:ascii="Arial" w:eastAsia="Times New Roman" w:hAnsi="Arial" w:cs="Arial"/>
-          <w:color w:val="24292F"/>
+          <w:color w:val="00B0F0"/>
           <w:sz w:val="20"/>
           <w:szCs w:val="20"/>
           <w:bdr w:val="none" w:sz="0" w:space="0" w:color="auto" w:frame="1"/>
@@ -664,7 +787,6 @@
           <w:sz w:val="20"/>
           <w:szCs w:val="20"/>
         </w:rPr>
-        <w:lastRenderedPageBreak/>
         <w:t xml:space="preserve">Run both the applications </w:t>
       </w:r>
       <w:r>
@@ -727,7 +849,7 @@
                     <pic:cNvPicPr/>
                   </pic:nvPicPr>
                   <pic:blipFill>
-                    <a:blip r:embed="rId11"/>
+                    <a:blip r:embed="rId10"/>
                     <a:stretch>
                       <a:fillRect/>
                     </a:stretch>
@@ -747,6 +869,52 @@
           </wp:inline>
         </w:drawing>
       </w:r>
+    </w:p>
+    <w:p>
+      <w:pPr>
+        <w:pStyle w:val="ListParagraph"/>
+        <w:rPr>
+          <w:rFonts w:ascii="Arial" w:hAnsi="Arial" w:cs="Arial"/>
+          <w:sz w:val="20"/>
+          <w:szCs w:val="20"/>
+        </w:rPr>
+      </w:pPr>
+    </w:p>
+    <w:p>
+      <w:pPr>
+        <w:pStyle w:val="ListParagraph"/>
+        <w:rPr>
+          <w:rFonts w:ascii="Arial" w:hAnsi="Arial" w:cs="Arial"/>
+          <w:sz w:val="20"/>
+          <w:szCs w:val="20"/>
+        </w:rPr>
+      </w:pPr>
+      <w:r>
+        <w:rPr>
+          <w:rFonts w:ascii="Arial" w:hAnsi="Arial" w:cs="Arial"/>
+          <w:sz w:val="20"/>
+          <w:szCs w:val="20"/>
+        </w:rPr>
+        <w:t xml:space="preserve">Try Out and send through messages from and </w:t>
+      </w:r>
+      <w:proofErr w:type="gramStart"/>
+      <w:r>
+        <w:rPr>
+          <w:rFonts w:ascii="Arial" w:hAnsi="Arial" w:cs="Arial"/>
+          <w:sz w:val="20"/>
+          <w:szCs w:val="20"/>
+        </w:rPr>
+        <w:t>To</w:t>
+      </w:r>
+      <w:proofErr w:type="gramEnd"/>
+      <w:r>
+        <w:rPr>
+          <w:rFonts w:ascii="Arial" w:hAnsi="Arial" w:cs="Arial"/>
+          <w:sz w:val="20"/>
+          <w:szCs w:val="20"/>
+        </w:rPr>
+        <w:t xml:space="preserve"> the </w:t>
+      </w:r>
       <w:r>
         <w:rPr>
           <w:rFonts w:ascii="Arial" w:hAnsi="Arial" w:cs="Arial"/>
@@ -775,6 +943,7 @@
         </w:numPr>
         <w:rPr>
           <w:rFonts w:ascii="Arial" w:hAnsi="Arial" w:cs="Arial"/>
+          <w:color w:val="00B0F0"/>
           <w:sz w:val="20"/>
           <w:szCs w:val="20"/>
         </w:rPr>
@@ -817,7 +986,7 @@
         <w:rPr>
           <w:rStyle w:val="HTMLCode"/>
           <w:rFonts w:ascii="Arial" w:eastAsiaTheme="minorHAnsi" w:hAnsi="Arial" w:cs="Arial"/>
-          <w:color w:val="24292F"/>
+          <w:color w:val="00B0F0"/>
           <w:bdr w:val="none" w:sz="0" w:space="0" w:color="auto" w:frame="1"/>
         </w:rPr>
         <w:t>cd c:/kafka</w:t>
@@ -825,6 +994,7 @@
       <w:r>
         <w:rPr>
           <w:rFonts w:ascii="Arial" w:hAnsi="Arial" w:cs="Arial"/>
+          <w:color w:val="00B0F0"/>
           <w:sz w:val="20"/>
           <w:szCs w:val="20"/>
         </w:rPr>
@@ -893,7 +1063,7 @@
         <w:rPr>
           <w:rStyle w:val="HTMLCode"/>
           <w:rFonts w:ascii="Arial" w:eastAsiaTheme="minorHAnsi" w:hAnsi="Arial" w:cs="Arial"/>
-          <w:color w:val="24292F"/>
+          <w:color w:val="00B0F0"/>
           <w:bdr w:val="none" w:sz="0" w:space="0" w:color="auto" w:frame="1"/>
         </w:rPr>
         <w:t>cd c:/kafka</w:t>
@@ -901,6 +1071,7 @@
       <w:r>
         <w:rPr>
           <w:rFonts w:ascii="Arial" w:hAnsi="Arial" w:cs="Arial"/>
+          <w:color w:val="00B0F0"/>
           <w:sz w:val="20"/>
           <w:szCs w:val="20"/>
         </w:rPr>
@@ -911,15 +1082,26 @@
       <w:r>
         <w:rPr>
           <w:rFonts w:ascii="Arial" w:hAnsi="Arial" w:cs="Arial"/>
-          <w:sz w:val="20"/>
-          <w:szCs w:val="20"/>
-        </w:rPr>
-        <w:t>ClientDeletedEvent</w:t>
+          <w:color w:val="00B0F0"/>
+          <w:sz w:val="20"/>
+          <w:szCs w:val="20"/>
+        </w:rPr>
+        <w:t>Org</w:t>
+      </w:r>
+      <w:r>
+        <w:rPr>
+          <w:rFonts w:ascii="Arial" w:hAnsi="Arial" w:cs="Arial"/>
+          <w:color w:val="00B0F0"/>
+          <w:sz w:val="20"/>
+          <w:szCs w:val="20"/>
+        </w:rPr>
+        <w:t>DeletedEvent</w:t>
       </w:r>
       <w:proofErr w:type="spellEnd"/>
       <w:r>
         <w:rPr>
           <w:rFonts w:ascii="Arial" w:hAnsi="Arial" w:cs="Arial"/>
+          <w:color w:val="00B0F0"/>
           <w:sz w:val="20"/>
           <w:szCs w:val="20"/>
         </w:rPr>
@@ -945,6 +1127,7 @@
         </w:numPr>
         <w:rPr>
           <w:rFonts w:ascii="Arial" w:hAnsi="Arial" w:cs="Arial"/>
+          <w:color w:val="00B0F0"/>
           <w:sz w:val="20"/>
           <w:szCs w:val="20"/>
         </w:rPr>
@@ -987,7 +1170,7 @@
         <w:rPr>
           <w:rStyle w:val="HTMLCode"/>
           <w:rFonts w:ascii="Arial" w:eastAsiaTheme="minorHAnsi" w:hAnsi="Arial" w:cs="Arial"/>
-          <w:color w:val="24292F"/>
+          <w:color w:val="00B0F0"/>
           <w:bdr w:val="none" w:sz="0" w:space="0" w:color="auto" w:frame="1"/>
         </w:rPr>
         <w:t>cd c:/kafka</w:t>
@@ -995,6 +1178,7 @@
       <w:r>
         <w:rPr>
           <w:rFonts w:ascii="Arial" w:hAnsi="Arial" w:cs="Arial"/>
+          <w:color w:val="00B0F0"/>
           <w:sz w:val="20"/>
           <w:szCs w:val="20"/>
         </w:rPr>
@@ -1005,15 +1189,26 @@
       <w:r>
         <w:rPr>
           <w:rFonts w:ascii="Arial" w:hAnsi="Arial" w:cs="Arial"/>
-          <w:sz w:val="20"/>
-          <w:szCs w:val="20"/>
-        </w:rPr>
-        <w:t>ClientCreatedEvent</w:t>
+          <w:color w:val="00B0F0"/>
+          <w:sz w:val="20"/>
+          <w:szCs w:val="20"/>
+        </w:rPr>
+        <w:t>Org</w:t>
+      </w:r>
+      <w:r>
+        <w:rPr>
+          <w:rFonts w:ascii="Arial" w:hAnsi="Arial" w:cs="Arial"/>
+          <w:color w:val="00B0F0"/>
+          <w:sz w:val="20"/>
+          <w:szCs w:val="20"/>
+        </w:rPr>
+        <w:t>CreatedEvent</w:t>
       </w:r>
       <w:proofErr w:type="spellEnd"/>
       <w:r>
         <w:rPr>
           <w:rFonts w:ascii="Arial" w:hAnsi="Arial" w:cs="Arial"/>
+          <w:color w:val="00B0F0"/>
           <w:sz w:val="20"/>
           <w:szCs w:val="20"/>
         </w:rPr>
@@ -1054,6 +1249,7 @@
           <w:sz w:val="20"/>
           <w:szCs w:val="20"/>
         </w:rPr>
+        <w:lastRenderedPageBreak/>
         <w:drawing>
           <wp:inline distT="0" distB="0" distL="0" distR="0" wp14:anchorId="6A2DE06F" wp14:editId="38D2BD79">
             <wp:extent cx="5731510" cy="2132965"/>
@@ -1070,7 +1266,7 @@
                     <pic:cNvPicPr/>
                   </pic:nvPicPr>
                   <pic:blipFill>
-                    <a:blip r:embed="rId12"/>
+                    <a:blip r:embed="rId11"/>
                     <a:stretch>
                       <a:fillRect/>
                     </a:stretch>

</xml_diff>